<commit_message>
Aggiorna modelli voltura VO per destinatario presentatore, invece del vecchio titolare
</commit_message>
<xml_diff>
--- a/modelli/VO_voltura/VO10_REG.docx
+++ b/modelli/VO_voltura/VO10_REG.docx
@@ -380,7 +380,7 @@
           </w:tcPr>
           <w:p>
             <w:pPr>
-              <w:pStyle w:val="Contenutotabella"/>
+              <w:pStyle w:val="Normal"/>
               <w:widowControl w:val="false"/>
               <w:bidi w:val="0"/>
               <w:jc w:val="left"/>
@@ -392,7 +392,7 @@
             </w:r>
             <w:r>
               <w:rPr/>
-              <w:instrText> MERGEFIELD $NOME_TITOLARE </w:instrText>
+              <w:instrText> MERGEFIELD $NOME_PRESENTATORE </w:instrText>
             </w:r>
             <w:r>
               <w:rPr/>
@@ -400,118 +400,16 @@
             </w:r>
             <w:r>
               <w:rPr/>
-              <w:t>&lt;$NOME_TITOLARE&gt;</w:t>
+              <w:t>&lt;$NOME_PRESENTATORE&gt;</w:t>
             </w:r>
             <w:r>
               <w:rPr/>
               <w:fldChar w:fldCharType="end"/>
             </w:r>
-            <w:r>
-              <w:rPr/>
-              <w:t xml:space="preserve"> </w:t>
-            </w:r>
-            <w:r>
-              <w:rPr/>
-              <w:fldChar w:fldCharType="begin"/>
-            </w:r>
-            <w:r>
-              <w:rPr/>
-              <w:instrText> MERGEFIELD $COGNOME_TITOLARE </w:instrText>
-            </w:r>
-            <w:r>
-              <w:rPr/>
-              <w:fldChar w:fldCharType="separate"/>
-            </w:r>
-            <w:r>
-              <w:rPr/>
-              <w:t>&lt;$COGNOME_TITOLARE&gt;</w:t>
-            </w:r>
-            <w:r>
-              <w:rPr/>
-              <w:fldChar w:fldCharType="end"/>
-            </w:r>
-          </w:p>
-          <w:p>
-            <w:pPr>
-              <w:pStyle w:val="Normal"/>
-              <w:widowControl w:val="false"/>
-              <w:rPr/>
-            </w:pPr>
-            <w:r>
-              <w:rPr>
-                <w:rStyle w:val="CollegamentoInternet"/>
-              </w:rPr>
-              <w:fldChar w:fldCharType="begin"/>
-            </w:r>
-            <w:r>
-              <w:rPr>
-                <w:rStyle w:val="CollegamentoInternet"/>
-              </w:rPr>
-              <w:instrText> MERGEFIELD $PEC_CORRISPONDENZA </w:instrText>
-            </w:r>
-            <w:r>
-              <w:rPr>
-                <w:rStyle w:val="CollegamentoInternet"/>
-              </w:rPr>
-              <w:fldChar w:fldCharType="separate"/>
-            </w:r>
-            <w:r>
-              <w:rPr>
-                <w:rStyle w:val="CollegamentoInternet"/>
-              </w:rPr>
-              <w:t>&lt;$PEC_CORRISPONDENZA&gt;</w:t>
-            </w:r>
-            <w:r>
-              <w:rPr>
-                <w:rStyle w:val="CollegamentoInternet"/>
-              </w:rPr>
-              <w:fldChar w:fldCharType="end"/>
-            </w:r>
-          </w:p>
-          <w:p>
-            <w:pPr>
-              <w:pStyle w:val="Normal"/>
-              <w:widowControl w:val="false"/>
-              <w:rPr/>
-            </w:pPr>
-            <w:r>
-              <w:rPr/>
-              <w:t>presso</w:t>
-            </w:r>
-            <w:r>
-              <w:rPr>
-                <w:lang w:val="it"/>
-              </w:rPr>
-              <w:t>:</w:t>
-            </w:r>
-            <w:r>
-              <w:rPr/>
-              <w:t xml:space="preserve"> </w:t>
-            </w:r>
-            <w:r>
-              <w:rPr/>
-              <w:fldChar w:fldCharType="begin"/>
-            </w:r>
-            <w:r>
-              <w:rPr/>
-              <w:instrText> MERGEFIELD $INTESTATARIO </w:instrText>
-            </w:r>
-            <w:r>
-              <w:rPr/>
-              <w:fldChar w:fldCharType="separate"/>
-            </w:r>
-            <w:r>
-              <w:rPr/>
-              <w:t>&lt;$INTESTATARIO&gt;</w:t>
-            </w:r>
-            <w:r>
-              <w:rPr/>
-              <w:fldChar w:fldCharType="end"/>
-            </w:r>
-          </w:p>
-          <w:p>
-            <w:pPr>
-              <w:pStyle w:val="Contenutotabella"/>
+          </w:p>
+          <w:p>
+            <w:pPr>
+              <w:pStyle w:val="Normal"/>
               <w:widowControl w:val="false"/>
               <w:bidi w:val="0"/>
               <w:jc w:val="left"/>
@@ -519,11 +417,15 @@
             </w:pPr>
             <w:r>
               <w:rPr/>
+              <w:t> </w:t>
+            </w:r>
+            <w:r>
+              <w:rPr/>
               <w:fldChar w:fldCharType="begin"/>
             </w:r>
             <w:r>
               <w:rPr/>
-              <w:instrText> MERGEFIELD $INDIRIZZO_CORRISPONDENZA </w:instrText>
+              <w:instrText> MERGEFIELD $COGNOME_PRESENTATORE </w:instrText>
             </w:r>
             <w:r>
               <w:rPr/>
@@ -531,7 +433,92 @@
             </w:r>
             <w:r>
               <w:rPr/>
-              <w:t>&lt;$INDIRIZZO_CORRISPONDENZA&gt;</w:t>
+              <w:t>&lt;$COGNOME_PRESENTATORE&gt;</w:t>
+            </w:r>
+            <w:r>
+              <w:rPr/>
+              <w:fldChar w:fldCharType="end"/>
+            </w:r>
+          </w:p>
+          <w:p>
+            <w:pPr>
+              <w:pStyle w:val="Normal"/>
+              <w:widowControl w:val="false"/>
+              <w:bidi w:val="0"/>
+              <w:jc w:val="left"/>
+              <w:rPr/>
+            </w:pPr>
+            <w:r>
+              <w:rPr>
+                <w:rStyle w:val="CollegamentoInternet"/>
+              </w:rPr>
+              <w:fldChar w:fldCharType="begin"/>
+            </w:r>
+            <w:r>
+              <w:rPr>
+                <w:rStyle w:val="CollegamentoInternet"/>
+              </w:rPr>
+              <w:instrText> MERGEFIELD $PEC_PRESENTATORE </w:instrText>
+            </w:r>
+            <w:r>
+              <w:rPr>
+                <w:rStyle w:val="CollegamentoInternet"/>
+              </w:rPr>
+              <w:fldChar w:fldCharType="separate"/>
+            </w:r>
+            <w:r>
+              <w:rPr>
+                <w:rStyle w:val="CollegamentoInternet"/>
+              </w:rPr>
+              <w:t>&lt;$PEC_PRESENTATORE&gt;</w:t>
+            </w:r>
+            <w:r>
+              <w:rPr>
+                <w:rStyle w:val="CollegamentoInternet"/>
+              </w:rPr>
+              <w:fldChar w:fldCharType="end"/>
+            </w:r>
+            <w:r>
+              <w:rPr/>
+              <w:t xml:space="preserve"> </w:t>
+            </w:r>
+          </w:p>
+          <w:p>
+            <w:pPr>
+              <w:pStyle w:val="Normal"/>
+              <w:widowControl w:val="false"/>
+              <w:bidi w:val="0"/>
+              <w:jc w:val="left"/>
+              <w:rPr/>
+            </w:pPr>
+            <w:r>
+              <w:rPr/>
+              <w:t xml:space="preserve">presso: </w:t>
+            </w:r>
+          </w:p>
+          <w:p>
+            <w:pPr>
+              <w:pStyle w:val="Normal"/>
+              <w:widowControl w:val="false"/>
+              <w:bidi w:val="0"/>
+              <w:jc w:val="left"/>
+              <w:rPr/>
+            </w:pPr>
+            <w:r>
+              <w:rPr/>
+              <w:fldChar w:fldCharType="begin"/>
+            </w:r>
+            <w:r>
+              <w:rPr/>
+              <w:instrText> MERGEFIELD $INDIRIZZO_PRESENTATORE </w:instrText>
+            </w:r>
+            <w:r>
+              <w:rPr/>
+              <w:fldChar w:fldCharType="separate"/>
+            </w:r>
+            <w:r>
+              <w:rPr/>
+              <w:t>&lt;$INDIRIZZO_PRESENTATORE&gt;</w:t>
             </w:r>
             <w:r>
               <w:rPr/>
@@ -543,7 +530,7 @@
     </w:tbl>
     <w:p>
       <w:pPr>
-        <w:pStyle w:val="TextBody"/>
+        <w:pStyle w:val="Corpodeltesto"/>
         <w:rPr/>
       </w:pPr>
       <w:r>
@@ -847,7 +834,7 @@
     </w:tbl>
     <w:p>
       <w:pPr>
-        <w:pStyle w:val="TextBody"/>
+        <w:pStyle w:val="Corpodeltesto"/>
         <w:rPr/>
       </w:pPr>
       <w:r>
@@ -856,12 +843,12 @@
     </w:p>
     <w:p>
       <w:pPr>
-        <w:pStyle w:val="TextBody"/>
+        <w:pStyle w:val="Corpodeltesto"/>
         <w:rPr/>
       </w:pPr>
       <w:r>
         <w:rPr>
-          <w:lang w:val="it"/>
+          <w:lang w:val="it-IT"/>
         </w:rPr>
         <w:t xml:space="preserve">In relazione </w:t>
       </w:r>
@@ -878,7 +865,7 @@
       </w:r>
       <w:r>
         <w:rPr>
-          <w:lang w:val="it"/>
+          <w:lang w:val="it-IT"/>
         </w:rPr>
         <w:t xml:space="preserve"> </w:t>
       </w:r>
@@ -889,13 +876,13 @@
           <w:kern w:val="2"/>
           <w:sz w:val="24"/>
           <w:szCs w:val="24"/>
-          <w:lang w:val="it" w:eastAsia="zh-CN" w:bidi="hi-IN"/>
+          <w:lang w:val="it-IT" w:eastAsia="zh-CN" w:bidi="hi-IN"/>
         </w:rPr>
         <w:t xml:space="preserve">per </w:t>
       </w:r>
       <w:r>
         <w:rPr>
-          <w:lang w:val="it"/>
+          <w:lang w:val="it-IT"/>
         </w:rPr>
         <w:t xml:space="preserve">le seguenti tipologie di attività </w:t>
       </w:r>
@@ -906,13 +893,13 @@
           <w:kern w:val="2"/>
           <w:sz w:val="24"/>
           <w:szCs w:val="24"/>
-          <w:lang w:val="it" w:eastAsia="zh-CN" w:bidi="hi-IN"/>
+          <w:lang w:val="it-IT" w:eastAsia="zh-CN" w:bidi="hi-IN"/>
         </w:rPr>
         <w:t>di cui al</w:t>
       </w:r>
       <w:r>
         <w:rPr>
-          <w:lang w:val="it"/>
+          <w:lang w:val="it-IT"/>
         </w:rPr>
         <w:t xml:space="preserve"> DPR 151/11:</w:t>
       </w:r>
@@ -1015,7 +1002,7 @@
     </w:tbl>
     <w:p>
       <w:pPr>
-        <w:pStyle w:val="TextBody"/>
+        <w:pStyle w:val="Corpodeltesto"/>
         <w:rPr/>
       </w:pPr>
       <w:r>
@@ -1024,7 +1011,7 @@
     </w:p>
     <w:p>
       <w:pPr>
-        <w:pStyle w:val="TextBody"/>
+        <w:pStyle w:val="Corpodeltesto"/>
         <w:rPr/>
       </w:pPr>
       <w:r>
@@ -1033,7 +1020,7 @@
       </w:r>
       <w:r>
         <w:rPr>
-          <w:lang w:val="it"/>
+          <w:lang w:val="it-IT"/>
         </w:rPr>
         <w:t xml:space="preserve">ha riscontrato le seguenti </w:t>
       </w:r>
@@ -1041,20 +1028,20 @@
         <w:rPr>
           <w:b/>
           <w:bCs/>
-          <w:lang w:val="it"/>
+          <w:lang w:val="it-IT"/>
         </w:rPr>
         <w:t>irregolarità</w:t>
       </w:r>
       <w:r>
         <w:rPr>
-          <w:lang w:val="it"/>
+          <w:lang w:val="it-IT"/>
         </w:rPr>
         <w:t xml:space="preserve"> formali nella documentazione inviata:</w:t>
       </w:r>
     </w:p>
     <w:p>
       <w:pPr>
-        <w:pStyle w:val="TextBody"/>
+        <w:pStyle w:val="Corpodeltesto"/>
         <w:rPr/>
       </w:pPr>
       <w:r>
@@ -1077,8 +1064,8 @@
         <w:rPr/>
         <w:fldChar w:fldCharType="separate"/>
       </w:r>
-      <w:bookmarkStart w:id="0" w:name="__Fieldmark__2202_1585666245"/>
-      <w:bookmarkStart w:id="1" w:name="__Fieldmark__2202_1585666245"/>
+      <w:bookmarkStart w:id="0" w:name="__Fieldmark__69821_861679563"/>
+      <w:bookmarkStart w:id="1" w:name="__Fieldmark__69821_861679563"/>
       <w:bookmarkEnd w:id="1"/>
       <w:r>
         <w:rPr/>
@@ -1087,23 +1074,25 @@
         <w:rPr/>
         <w:fldChar w:fldCharType="end"/>
       </w:r>
-      <w:bookmarkStart w:id="2" w:name="__Fieldmark__92_2156278351"/>
+      <w:bookmarkStart w:id="2" w:name="__Fieldmark__279_4027006556"/>
       <w:bookmarkStart w:id="3" w:name="__Fieldmark__535_1921254028"/>
-      <w:bookmarkStart w:id="4" w:name="__Fieldmark__279_4027006556"/>
+      <w:bookmarkStart w:id="4" w:name="__Fieldmark__92_2156278351"/>
+      <w:bookmarkStart w:id="5" w:name="__Fieldmark__2202_1585666245"/>
       <w:bookmarkEnd w:id="2"/>
       <w:bookmarkEnd w:id="3"/>
       <w:bookmarkEnd w:id="4"/>
+      <w:bookmarkEnd w:id="5"/>
       <w:r>
         <w:rPr>
           <w:rStyle w:val="DamodificareEG"/>
-          <w:lang w:val="it"/>
+          <w:lang w:val="it-IT"/>
         </w:rPr>
         <w:t xml:space="preserve"> la presente istanza deve essere presentata tramite SUAP competente, unico soggetto pubblico di riferimento territoriale per tutti i procedimenti che abbiano ad oggetto le attività produttive e di prestazione di servizi, ai sensi del DPR 160/2010 come richiamato dall’art. 10 del DPR 151/11.</w:t>
       </w:r>
     </w:p>
     <w:p>
       <w:pPr>
-        <w:pStyle w:val="TextBody"/>
+        <w:pStyle w:val="Corpodeltesto"/>
         <w:rPr/>
       </w:pPr>
       <w:r>
@@ -1126,9 +1115,9 @@
         <w:rPr/>
         <w:fldChar w:fldCharType="separate"/>
       </w:r>
-      <w:bookmarkStart w:id="5" w:name="__Fieldmark__2223_1585666245"/>
-      <w:bookmarkStart w:id="6" w:name="__Fieldmark__2223_1585666245"/>
-      <w:bookmarkEnd w:id="6"/>
+      <w:bookmarkStart w:id="6" w:name="__Fieldmark__69838_861679563"/>
+      <w:bookmarkStart w:id="7" w:name="__Fieldmark__69838_861679563"/>
+      <w:bookmarkEnd w:id="7"/>
       <w:r>
         <w:rPr/>
       </w:r>
@@ -1136,12 +1125,14 @@
         <w:rPr/>
         <w:fldChar w:fldCharType="end"/>
       </w:r>
-      <w:bookmarkStart w:id="7" w:name="__Fieldmark__114_654512394"/>
-      <w:bookmarkStart w:id="8" w:name="__Fieldmark__459_1921254028"/>
-      <w:bookmarkStart w:id="9" w:name="__Fieldmark__1888_4027006556"/>
-      <w:bookmarkEnd w:id="7"/>
+      <w:bookmarkStart w:id="8" w:name="__Fieldmark__1888_4027006556"/>
+      <w:bookmarkStart w:id="9" w:name="__Fieldmark__459_1921254028"/>
+      <w:bookmarkStart w:id="10" w:name="__Fieldmark__114_654512394"/>
+      <w:bookmarkStart w:id="11" w:name="__Fieldmark__2223_1585666245"/>
       <w:bookmarkEnd w:id="8"/>
       <w:bookmarkEnd w:id="9"/>
+      <w:bookmarkEnd w:id="10"/>
+      <w:bookmarkEnd w:id="11"/>
       <w:r>
         <w:rPr>
           <w:rStyle w:val="DamodificareEG"/>
@@ -1151,7 +1142,7 @@
     </w:p>
     <w:p>
       <w:pPr>
-        <w:pStyle w:val="TextBody"/>
+        <w:pStyle w:val="Corpodeltesto"/>
         <w:rPr/>
       </w:pPr>
       <w:r>
@@ -1174,9 +1165,9 @@
         <w:rPr/>
         <w:fldChar w:fldCharType="separate"/>
       </w:r>
-      <w:bookmarkStart w:id="10" w:name="__Fieldmark__2239_1585666245"/>
-      <w:bookmarkStart w:id="11" w:name="__Fieldmark__2239_1585666245"/>
-      <w:bookmarkEnd w:id="11"/>
+      <w:bookmarkStart w:id="12" w:name="__Fieldmark__69855_861679563"/>
+      <w:bookmarkStart w:id="13" w:name="__Fieldmark__69855_861679563"/>
+      <w:bookmarkEnd w:id="13"/>
       <w:r>
         <w:rPr/>
       </w:r>
@@ -1184,12 +1175,14 @@
         <w:rPr/>
         <w:fldChar w:fldCharType="end"/>
       </w:r>
-      <w:bookmarkStart w:id="12" w:name="__Fieldmark__122_654512394"/>
-      <w:bookmarkStart w:id="13" w:name="__Fieldmark__465_1921254028"/>
       <w:bookmarkStart w:id="14" w:name="__Fieldmark__1899_4027006556"/>
-      <w:bookmarkEnd w:id="12"/>
-      <w:bookmarkEnd w:id="13"/>
+      <w:bookmarkStart w:id="15" w:name="__Fieldmark__465_1921254028"/>
+      <w:bookmarkStart w:id="16" w:name="__Fieldmark__122_654512394"/>
+      <w:bookmarkStart w:id="17" w:name="__Fieldmark__2239_1585666245"/>
       <w:bookmarkEnd w:id="14"/>
+      <w:bookmarkEnd w:id="15"/>
+      <w:bookmarkEnd w:id="16"/>
+      <w:bookmarkEnd w:id="17"/>
       <w:r>
         <w:rPr>
           <w:rStyle w:val="DamodificareEG"/>
@@ -1199,7 +1192,7 @@
     </w:p>
     <w:p>
       <w:pPr>
-        <w:pStyle w:val="TextBody"/>
+        <w:pStyle w:val="Corpodeltesto"/>
         <w:rPr/>
       </w:pPr>
       <w:r>
@@ -1222,9 +1215,9 @@
         <w:rPr/>
         <w:fldChar w:fldCharType="separate"/>
       </w:r>
-      <w:bookmarkStart w:id="15" w:name="__Fieldmark__2255_1585666245"/>
-      <w:bookmarkStart w:id="16" w:name="__Fieldmark__2255_1585666245"/>
-      <w:bookmarkEnd w:id="16"/>
+      <w:bookmarkStart w:id="18" w:name="__Fieldmark__69872_861679563"/>
+      <w:bookmarkStart w:id="19" w:name="__Fieldmark__69872_861679563"/>
+      <w:bookmarkEnd w:id="19"/>
       <w:r>
         <w:rPr/>
       </w:r>
@@ -1232,12 +1225,14 @@
         <w:rPr/>
         <w:fldChar w:fldCharType="end"/>
       </w:r>
-      <w:bookmarkStart w:id="17" w:name="__Fieldmark__130_654512394"/>
-      <w:bookmarkStart w:id="18" w:name="__Fieldmark__471_1921254028"/>
-      <w:bookmarkStart w:id="19" w:name="__Fieldmark__1910_4027006556"/>
-      <w:bookmarkEnd w:id="17"/>
-      <w:bookmarkEnd w:id="18"/>
-      <w:bookmarkEnd w:id="19"/>
+      <w:bookmarkStart w:id="20" w:name="__Fieldmark__1910_4027006556"/>
+      <w:bookmarkStart w:id="21" w:name="__Fieldmark__471_1921254028"/>
+      <w:bookmarkStart w:id="22" w:name="__Fieldmark__130_654512394"/>
+      <w:bookmarkStart w:id="23" w:name="__Fieldmark__2255_1585666245"/>
+      <w:bookmarkEnd w:id="20"/>
+      <w:bookmarkEnd w:id="21"/>
+      <w:bookmarkEnd w:id="22"/>
+      <w:bookmarkEnd w:id="23"/>
       <w:r>
         <w:rPr>
           <w:rStyle w:val="DamodificareEG"/>
@@ -1276,12 +1271,12 @@
     </w:p>
     <w:p>
       <w:pPr>
-        <w:pStyle w:val="TextBody"/>
+        <w:pStyle w:val="Corpodeltesto"/>
         <w:rPr/>
       </w:pPr>
       <w:r>
         <w:rPr>
-          <w:lang w:val="it"/>
+          <w:lang w:val="it-IT"/>
         </w:rPr>
         <w:t xml:space="preserve">Il richiedente </w:t>
       </w:r>
@@ -1292,7 +1287,7 @@
           <w:kern w:val="2"/>
           <w:sz w:val="24"/>
           <w:szCs w:val="24"/>
-          <w:lang w:val="it" w:eastAsia="zh-CN" w:bidi="hi-IN"/>
+          <w:lang w:val="it-IT" w:eastAsia="zh-CN" w:bidi="hi-IN"/>
         </w:rPr>
         <w:t>è invitato a</w:t>
       </w:r>
@@ -1303,13 +1298,13 @@
           <w:kern w:val="2"/>
           <w:sz w:val="24"/>
           <w:szCs w:val="24"/>
-          <w:lang w:val="it" w:eastAsia="zh-CN" w:bidi="hi-IN"/>
+          <w:lang w:val="it-IT" w:eastAsia="zh-CN" w:bidi="hi-IN"/>
         </w:rPr>
         <w:t xml:space="preserve"> </w:t>
       </w:r>
       <w:r>
         <w:rPr>
-          <w:lang w:val="it"/>
+          <w:lang w:val="it-IT"/>
         </w:rPr>
         <w:t xml:space="preserve">regolarizzare l’istanza entro il termine di 10 giorni dalla ricezione di questa comunicazione, </w:t>
       </w:r>
@@ -1320,61 +1315,61 @@
           <w:kern w:val="2"/>
           <w:sz w:val="24"/>
           <w:szCs w:val="24"/>
-          <w:lang w:val="it" w:eastAsia="zh-CN" w:bidi="hi-IN"/>
+          <w:lang w:val="it-IT" w:eastAsia="zh-CN" w:bidi="hi-IN"/>
         </w:rPr>
         <w:t xml:space="preserve">tramite </w:t>
       </w:r>
       <w:r>
         <w:rPr>
-          <w:lang w:val="it"/>
+          <w:lang w:val="it-IT"/>
         </w:rPr>
         <w:t>l’indirizzo di posta elettronica certificata:</w:t>
       </w:r>
     </w:p>
     <w:p>
       <w:pPr>
-        <w:pStyle w:val="TextBody"/>
+        <w:pStyle w:val="Corpodeltesto"/>
         <w:rPr/>
       </w:pPr>
       <w:r>
         <w:rPr>
           <w:rStyle w:val="CollegamentoInternet"/>
-          <w:lang w:val="it"/>
+          <w:lang w:val="it-IT"/>
         </w:rPr>
         <w:fldChar w:fldCharType="begin"/>
       </w:r>
       <w:r>
         <w:rPr>
           <w:rStyle w:val="CollegamentoInternet"/>
-          <w:lang w:val="it"/>
+          <w:lang w:val="it-IT"/>
         </w:rPr>
         <w:instrText> MERGEFIELD $PEC_COMANDO </w:instrText>
       </w:r>
       <w:r>
         <w:rPr>
           <w:rStyle w:val="CollegamentoInternet"/>
-          <w:lang w:val="it"/>
+          <w:lang w:val="it-IT"/>
         </w:rPr>
         <w:fldChar w:fldCharType="separate"/>
       </w:r>
       <w:r>
         <w:rPr>
           <w:rStyle w:val="CollegamentoInternet"/>
-          <w:lang w:val="it"/>
+          <w:lang w:val="it-IT"/>
         </w:rPr>
         <w:t>&lt;$PEC_COMANDO&gt;</w:t>
       </w:r>
       <w:r>
         <w:rPr>
           <w:rStyle w:val="CollegamentoInternet"/>
-          <w:lang w:val="it"/>
+          <w:lang w:val="it-IT"/>
         </w:rPr>
         <w:fldChar w:fldCharType="end"/>
       </w:r>
     </w:p>
     <w:p>
       <w:pPr>
-        <w:pStyle w:val="TextBody"/>
+        <w:pStyle w:val="Corpodeltesto"/>
         <w:keepNext w:val="true"/>
         <w:rPr/>
       </w:pPr>
@@ -1548,7 +1543,7 @@
       <w:footerReference w:type="default" r:id="rId3"/>
       <w:type w:val="nextPage"/>
       <w:pgSz w:w="11906" w:h="16838"/>
-      <w:pgMar w:left="1134" w:right="1134" w:header="0" w:top="1134" w:footer="1134" w:bottom="1693" w:gutter="0"/>
+      <w:pgMar w:left="1134" w:right="1134" w:gutter="0" w:header="0" w:top="1134" w:footer="1134" w:bottom="1693"/>
       <w:pgNumType w:fmt="decimal"/>
       <w:formProt w:val="false"/>
       <w:textDirection w:val="lrTb"/>
@@ -1562,12 +1557,11 @@
 <w:ftr xmlns:o="urn:schemas-microsoft-com:office:office" xmlns:r="http://schemas.openxmlformats.org/officeDocument/2006/relationships" xmlns:v="urn:schemas-microsoft-com:vml" xmlns:w="http://schemas.openxmlformats.org/wordprocessingml/2006/main" xmlns:w10="urn:schemas-microsoft-com:office:word" xmlns:wp="http://schemas.openxmlformats.org/drawingml/2006/wordprocessingDrawing" xmlns:wps="http://schemas.microsoft.com/office/word/2010/wordprocessingShape" xmlns:wpg="http://schemas.microsoft.com/office/word/2010/wordprocessingGroup" xmlns:mc="http://schemas.openxmlformats.org/markup-compatibility/2006" xmlns:wp14="http://schemas.microsoft.com/office/word/2010/wordprocessingDrawing" xmlns:w14="http://schemas.microsoft.com/office/word/2010/wordml" mc:Ignorable="w14 wp14">
   <w:p>
     <w:pPr>
-      <w:pStyle w:val="Footer"/>
+      <w:pStyle w:val="Pidipagina"/>
       <w:rPr/>
     </w:pPr>
     <w:r>
       <w:rPr/>
-      <w:tab/>
       <w:t xml:space="preserve">Pagina </w:t>
     </w:r>
     <w:r>
@@ -1616,7 +1610,7 @@
     </w:r>
     <w:r>
       <w:rPr/>
-      <w:tab/>
+      <w:br/>
     </w:r>
     <w:r>
       <w:rPr>
@@ -1681,7 +1675,7 @@
     <w:pPr>
       <w:widowControl/>
       <w:suppressAutoHyphens w:val="true"/>
-      <w:overflowPunct w:val="true"/>
+      <w:overflowPunct w:val="false"/>
       <w:bidi w:val="0"/>
       <w:spacing w:before="0" w:after="0"/>
       <w:jc w:val="left"/>
@@ -1717,22 +1711,22 @@
       <w:color w:val="0000FF"/>
     </w:rPr>
   </w:style>
-  <w:style w:type="paragraph" w:styleId="Heading">
-    <w:name w:val="Heading"/>
+  <w:style w:type="paragraph" w:styleId="Titolo">
+    <w:name w:val="Titolo"/>
     <w:basedOn w:val="Normal"/>
-    <w:next w:val="TextBody"/>
+    <w:next w:val="Corpodeltesto"/>
     <w:qFormat/>
     <w:pPr>
       <w:keepNext w:val="true"/>
       <w:spacing w:before="240" w:after="120"/>
     </w:pPr>
     <w:rPr>
-      <w:rFonts w:ascii="Liberation Sans" w:hAnsi="Liberation Sans" w:eastAsia="Noto Sans CJK SC" w:cs="Droid Sans Devanagari"/>
+      <w:rFonts w:ascii="Liberation Sans" w:hAnsi="Liberation Sans" w:eastAsia="Noto Sans CJK SC" w:cs="Lohit Devanagari"/>
       <w:sz w:val="28"/>
       <w:szCs w:val="28"/>
     </w:rPr>
   </w:style>
-  <w:style w:type="paragraph" w:styleId="TextBody">
+  <w:style w:type="paragraph" w:styleId="Corpodeltesto">
     <w:name w:val="Body Text"/>
     <w:basedOn w:val="Normal"/>
     <w:pPr>
@@ -1741,15 +1735,15 @@
     </w:pPr>
     <w:rPr/>
   </w:style>
-  <w:style w:type="paragraph" w:styleId="List">
+  <w:style w:type="paragraph" w:styleId="Elenco">
     <w:name w:val="List"/>
-    <w:basedOn w:val="TextBody"/>
+    <w:basedOn w:val="Corpodeltesto"/>
     <w:pPr/>
     <w:rPr>
       <w:rFonts w:cs="Lohit Devanagari"/>
     </w:rPr>
   </w:style>
-  <w:style w:type="paragraph" w:styleId="Caption">
+  <w:style w:type="paragraph" w:styleId="Didascalia">
     <w:name w:val="Caption"/>
     <w:basedOn w:val="Normal"/>
     <w:qFormat/>
@@ -1763,32 +1757,6 @@
       <w:iCs/>
       <w:sz w:val="24"/>
       <w:szCs w:val="24"/>
-    </w:rPr>
-  </w:style>
-  <w:style w:type="paragraph" w:styleId="Index">
-    <w:name w:val="Index"/>
-    <w:basedOn w:val="Normal"/>
-    <w:qFormat/>
-    <w:pPr>
-      <w:suppressLineNumbers/>
-    </w:pPr>
-    <w:rPr>
-      <w:rFonts w:cs="Droid Sans Devanagari"/>
-    </w:rPr>
-  </w:style>
-  <w:style w:type="paragraph" w:styleId="Titolo">
-    <w:name w:val="Titolo"/>
-    <w:basedOn w:val="Normal"/>
-    <w:next w:val="TextBody"/>
-    <w:qFormat/>
-    <w:pPr>
-      <w:keepNext w:val="true"/>
-      <w:spacing w:before="240" w:after="120"/>
-    </w:pPr>
-    <w:rPr>
-      <w:rFonts w:ascii="Liberation Sans" w:hAnsi="Liberation Sans" w:eastAsia="Noto Sans CJK SC" w:cs="Lohit Devanagari"/>
-      <w:sz w:val="28"/>
-      <w:szCs w:val="28"/>
     </w:rPr>
   </w:style>
   <w:style w:type="paragraph" w:styleId="Indice">
@@ -1829,24 +1797,10 @@
     <w:name w:val="Intestazione e piè di pagina"/>
     <w:basedOn w:val="Normal"/>
     <w:qFormat/>
-    <w:pPr>
-      <w:suppressLineNumbers/>
-      <w:tabs>
-        <w:tab w:val="clear" w:pos="709"/>
-        <w:tab w:val="center" w:pos="4819" w:leader="none"/>
-        <w:tab w:val="right" w:pos="9638" w:leader="none"/>
-      </w:tabs>
-    </w:pPr>
-    <w:rPr/>
-  </w:style>
-  <w:style w:type="paragraph" w:styleId="HeaderandFooter">
-    <w:name w:val="Header and Footer"/>
-    <w:basedOn w:val="Normal"/>
-    <w:qFormat/>
     <w:pPr/>
     <w:rPr/>
   </w:style>
-  <w:style w:type="paragraph" w:styleId="Footer">
+  <w:style w:type="paragraph" w:styleId="Pidipagina">
     <w:name w:val="Footer"/>
     <w:basedOn w:val="Intestazioneepidipagina"/>
     <w:pPr>
@@ -1857,7 +1811,7 @@
   </w:style>
   <w:style w:type="paragraph" w:styleId="Pidipaginaasinistra">
     <w:name w:val="Piè di pagina a sinistra"/>
-    <w:basedOn w:val="Footer"/>
+    <w:basedOn w:val="Pidipagina"/>
     <w:qFormat/>
     <w:pPr>
       <w:suppressLineNumbers/>

</xml_diff>

<commit_message>
Corretto a capo di troppo nell'indirizzo del destinatario
</commit_message>
<xml_diff>
--- a/modelli/VO_voltura/VO10_REG.docx
+++ b/modelli/VO_voltura/VO10_REG.docx
@@ -406,18 +406,9 @@
               <w:rPr/>
               <w:fldChar w:fldCharType="end"/>
             </w:r>
-          </w:p>
-          <w:p>
-            <w:pPr>
-              <w:pStyle w:val="Normal"/>
-              <w:widowControl w:val="false"/>
-              <w:bidi w:val="0"/>
-              <w:jc w:val="left"/>
-              <w:rPr/>
-            </w:pPr>
-            <w:r>
-              <w:rPr/>
-              <w:t> </w:t>
+            <w:r>
+              <w:rPr/>
+              <w:t xml:space="preserve">  </w:t>
             </w:r>
             <w:r>
               <w:rPr/>
@@ -1064,8 +1055,8 @@
         <w:rPr/>
         <w:fldChar w:fldCharType="separate"/>
       </w:r>
-      <w:bookmarkStart w:id="0" w:name="__Fieldmark__92_3825571921"/>
-      <w:bookmarkStart w:id="1" w:name="__Fieldmark__92_3825571921"/>
+      <w:bookmarkStart w:id="0" w:name="__Fieldmark__110_176776449"/>
+      <w:bookmarkStart w:id="1" w:name="__Fieldmark__110_176776449"/>
       <w:bookmarkEnd w:id="1"/>
       <w:r>
         <w:rPr/>
@@ -1074,41 +1065,25 @@
         <w:rPr/>
         <w:fldChar w:fldCharType="end"/>
       </w:r>
-      <w:bookmarkStart w:id="2" w:name="__Fieldmark__92_2416548785"/>
-      <w:bookmarkStart w:id="3" w:name="__Fieldmark__2589_1964799693"/>
-      <w:bookmarkStart w:id="4" w:name="__Fieldmark__279_1585666245"/>
-      <w:bookmarkStart w:id="5" w:name="__Fieldmark__535_1921254028"/>
-      <w:bookmarkStart w:id="6" w:name="__Fieldmark__279_4027006556"/>
-      <w:bookmarkStart w:id="7" w:name="__Fieldmark__92_2156278351"/>
+      <w:bookmarkStart w:id="2" w:name="__Fieldmark__92_2156278351"/>
+      <w:bookmarkStart w:id="3" w:name="__Fieldmark__279_4027006556"/>
+      <w:bookmarkStart w:id="4" w:name="__Fieldmark__535_1921254028"/>
+      <w:bookmarkStart w:id="5" w:name="__Fieldmark__279_1585666245"/>
+      <w:bookmarkStart w:id="6" w:name="__Fieldmark__2589_1964799693"/>
+      <w:bookmarkStart w:id="7" w:name="__Fieldmark__92_2416548785"/>
+      <w:bookmarkStart w:id="8" w:name="__Fieldmark__92_3825571921"/>
       <w:bookmarkEnd w:id="2"/>
       <w:bookmarkEnd w:id="3"/>
       <w:bookmarkEnd w:id="4"/>
       <w:bookmarkEnd w:id="5"/>
       <w:bookmarkEnd w:id="6"/>
       <w:bookmarkEnd w:id="7"/>
+      <w:bookmarkEnd w:id="8"/>
       <w:r>
         <w:rPr>
           <w:rStyle w:val="DamodificareEG"/>
         </w:rPr>
-        <w:t xml:space="preserve"> la presente istanza </w:t>
-      </w:r>
-      <w:r>
-        <w:rPr>
-          <w:rStyle w:val="DamodificareEG"/>
-        </w:rPr>
-        <w:t xml:space="preserve">non può essere acquisita direttamente da questo Comando, ma deve pervenire </w:t>
-      </w:r>
-      <w:r>
-        <w:rPr>
-          <w:rStyle w:val="DamodificareEG"/>
-        </w:rPr>
-        <w:t>tramite</w:t>
-      </w:r>
-      <w:r>
-        <w:rPr>
-          <w:rStyle w:val="DamodificareEG"/>
-        </w:rPr>
-        <w:t>:</w:t>
+        <w:t xml:space="preserve"> la presente istanza non può essere acquisita direttamente da questo Comando, ma deve pervenire tramite:</w:t>
       </w:r>
     </w:p>
     <w:p>
@@ -1124,19 +1099,7 @@
         <w:rPr>
           <w:rStyle w:val="DamodificareEG"/>
         </w:rPr>
-        <w:t xml:space="preserve">Sportello unico per le attività produttive (SUAP) </w:t>
-      </w:r>
-      <w:r>
-        <w:rPr>
-          <w:rStyle w:val="DamodificareEG"/>
-        </w:rPr>
-        <w:t>competente per territorio,</w:t>
-      </w:r>
-      <w:r>
-        <w:rPr>
-          <w:rStyle w:val="DamodificareEG"/>
-        </w:rPr>
-        <w:t xml:space="preserve"> unico soggetto pubblico di riferimento territoriale per tutti i procedimenti che abbiano ad oggetto le attività produttive e di prestazione di servizi, ai sensi del DPR 160/2010 come richiamato dall’art. 10 del DPR 151/11;</w:t>
+        <w:t>Sportello unico per le attività produttive (SUAP) competente per territorio, unico soggetto pubblico di riferimento territoriale per tutti i procedimenti che abbiano ad oggetto le attività produttive e di prestazione di servizi, ai sensi del DPR 160/2010 come richiamato dall’art. 10 del DPR 151/11;</w:t>
       </w:r>
     </w:p>
     <w:p>
@@ -1153,35 +1116,7 @@
           <w:rStyle w:val="DamodificareEG"/>
           <w:lang w:val="it-IT"/>
         </w:rPr>
-        <w:t xml:space="preserve">Sportello </w:t>
-      </w:r>
-      <w:r>
-        <w:rPr>
-          <w:rStyle w:val="DamodificareEG"/>
-          <w:lang w:val="it-IT"/>
-        </w:rPr>
-        <w:t xml:space="preserve">unico </w:t>
-      </w:r>
-      <w:r>
-        <w:rPr>
-          <w:rStyle w:val="DamodificareEG"/>
-          <w:lang w:val="it-IT"/>
-        </w:rPr>
-        <w:t>per l’edilizia (SUE) competent</w:t>
-      </w:r>
-      <w:r>
-        <w:rPr>
-          <w:rStyle w:val="DamodificareEG"/>
-          <w:lang w:val="it-IT"/>
-        </w:rPr>
-        <w:t>e</w:t>
-      </w:r>
-      <w:r>
-        <w:rPr>
-          <w:rStyle w:val="DamodificareEG"/>
-          <w:lang w:val="it-IT"/>
-        </w:rPr>
-        <w:t xml:space="preserve"> per territorio, unico punto di accesso per il privato interessato in relazione a tutte le vicende amministrative riguardanti il titolo abilitativo e l'intervento edilizio oggetto dello stesso, ai sensi dell’art. 5 del DPR 380/2001.</w:t>
+        <w:t>Sportello unico per l’edilizia (SUE) competente per territorio, unico punto di accesso per il privato interessato in relazione a tutte le vicende amministrative riguardanti il titolo abilitativo e l'intervento edilizio oggetto dello stesso, ai sensi dell’art. 5 del DPR 380/2001.</w:t>
       </w:r>
     </w:p>
     <w:p>
@@ -1209,9 +1144,9 @@
         <w:rPr/>
         <w:fldChar w:fldCharType="separate"/>
       </w:r>
-      <w:bookmarkStart w:id="8" w:name="__Fieldmark__3865_3825571921"/>
-      <w:bookmarkStart w:id="9" w:name="__Fieldmark__3865_3825571921"/>
-      <w:bookmarkEnd w:id="9"/>
+      <w:bookmarkStart w:id="9" w:name="__Fieldmark__147_176776449"/>
+      <w:bookmarkStart w:id="10" w:name="__Fieldmark__147_176776449"/>
+      <w:bookmarkEnd w:id="10"/>
       <w:r>
         <w:rPr/>
       </w:r>
@@ -1219,18 +1154,20 @@
         <w:rPr/>
         <w:fldChar w:fldCharType="end"/>
       </w:r>
-      <w:bookmarkStart w:id="10" w:name="__Fieldmark__69838_861679563"/>
-      <w:bookmarkStart w:id="11" w:name="__Fieldmark__1888_4027006556"/>
-      <w:bookmarkStart w:id="12" w:name="__Fieldmark__459_1921254028"/>
+      <w:bookmarkStart w:id="11" w:name="__Fieldmark__4877_1964799693"/>
+      <w:bookmarkStart w:id="12" w:name="__Fieldmark__2223_1585666245"/>
       <w:bookmarkStart w:id="13" w:name="__Fieldmark__114_654512394"/>
-      <w:bookmarkStart w:id="14" w:name="__Fieldmark__2223_1585666245"/>
-      <w:bookmarkStart w:id="15" w:name="__Fieldmark__4877_1964799693"/>
-      <w:bookmarkEnd w:id="10"/>
+      <w:bookmarkStart w:id="14" w:name="__Fieldmark__459_1921254028"/>
+      <w:bookmarkStart w:id="15" w:name="__Fieldmark__1888_4027006556"/>
+      <w:bookmarkStart w:id="16" w:name="__Fieldmark__69838_861679563"/>
+      <w:bookmarkStart w:id="17" w:name="__Fieldmark__3865_3825571921"/>
       <w:bookmarkEnd w:id="11"/>
       <w:bookmarkEnd w:id="12"/>
       <w:bookmarkEnd w:id="13"/>
       <w:bookmarkEnd w:id="14"/>
       <w:bookmarkEnd w:id="15"/>
+      <w:bookmarkEnd w:id="16"/>
+      <w:bookmarkEnd w:id="17"/>
       <w:r>
         <w:rPr>
           <w:rStyle w:val="DamodificareEG"/>
@@ -1263,9 +1200,9 @@
         <w:rPr/>
         <w:fldChar w:fldCharType="separate"/>
       </w:r>
-      <w:bookmarkStart w:id="16" w:name="__Fieldmark__3888_3825571921"/>
-      <w:bookmarkStart w:id="17" w:name="__Fieldmark__3888_3825571921"/>
-      <w:bookmarkEnd w:id="17"/>
+      <w:bookmarkStart w:id="18" w:name="__Fieldmark__173_176776449"/>
+      <w:bookmarkStart w:id="19" w:name="__Fieldmark__173_176776449"/>
+      <w:bookmarkEnd w:id="19"/>
       <w:r>
         <w:rPr/>
       </w:r>
@@ -1273,18 +1210,20 @@
         <w:rPr/>
         <w:fldChar w:fldCharType="end"/>
       </w:r>
-      <w:bookmarkStart w:id="18" w:name="__Fieldmark__69855_861679563"/>
-      <w:bookmarkStart w:id="19" w:name="__Fieldmark__1899_4027006556"/>
-      <w:bookmarkStart w:id="20" w:name="__Fieldmark__465_1921254028"/>
-      <w:bookmarkStart w:id="21" w:name="__Fieldmark__122_654512394"/>
-      <w:bookmarkStart w:id="22" w:name="__Fieldmark__2239_1585666245"/>
-      <w:bookmarkStart w:id="23" w:name="__Fieldmark__4897_1964799693"/>
-      <w:bookmarkEnd w:id="18"/>
-      <w:bookmarkEnd w:id="19"/>
+      <w:bookmarkStart w:id="20" w:name="__Fieldmark__4897_1964799693"/>
+      <w:bookmarkStart w:id="21" w:name="__Fieldmark__2239_1585666245"/>
+      <w:bookmarkStart w:id="22" w:name="__Fieldmark__122_654512394"/>
+      <w:bookmarkStart w:id="23" w:name="__Fieldmark__465_1921254028"/>
+      <w:bookmarkStart w:id="24" w:name="__Fieldmark__1899_4027006556"/>
+      <w:bookmarkStart w:id="25" w:name="__Fieldmark__69855_861679563"/>
+      <w:bookmarkStart w:id="26" w:name="__Fieldmark__3888_3825571921"/>
       <w:bookmarkEnd w:id="20"/>
       <w:bookmarkEnd w:id="21"/>
       <w:bookmarkEnd w:id="22"/>
       <w:bookmarkEnd w:id="23"/>
+      <w:bookmarkEnd w:id="24"/>
+      <w:bookmarkEnd w:id="25"/>
+      <w:bookmarkEnd w:id="26"/>
       <w:r>
         <w:rPr>
           <w:rStyle w:val="DamodificareEG"/>
@@ -1317,9 +1256,9 @@
         <w:rPr/>
         <w:fldChar w:fldCharType="separate"/>
       </w:r>
-      <w:bookmarkStart w:id="24" w:name="__Fieldmark__3911_3825571921"/>
-      <w:bookmarkStart w:id="25" w:name="__Fieldmark__3911_3825571921"/>
-      <w:bookmarkEnd w:id="25"/>
+      <w:bookmarkStart w:id="27" w:name="__Fieldmark__199_176776449"/>
+      <w:bookmarkStart w:id="28" w:name="__Fieldmark__199_176776449"/>
+      <w:bookmarkEnd w:id="28"/>
       <w:r>
         <w:rPr/>
       </w:r>
@@ -1327,18 +1266,20 @@
         <w:rPr/>
         <w:fldChar w:fldCharType="end"/>
       </w:r>
-      <w:bookmarkStart w:id="26" w:name="__Fieldmark__69872_861679563"/>
-      <w:bookmarkStart w:id="27" w:name="__Fieldmark__1910_4027006556"/>
-      <w:bookmarkStart w:id="28" w:name="__Fieldmark__471_1921254028"/>
-      <w:bookmarkStart w:id="29" w:name="__Fieldmark__130_654512394"/>
+      <w:bookmarkStart w:id="29" w:name="__Fieldmark__4917_1964799693"/>
       <w:bookmarkStart w:id="30" w:name="__Fieldmark__2255_1585666245"/>
-      <w:bookmarkStart w:id="31" w:name="__Fieldmark__4917_1964799693"/>
-      <w:bookmarkEnd w:id="26"/>
-      <w:bookmarkEnd w:id="27"/>
-      <w:bookmarkEnd w:id="28"/>
+      <w:bookmarkStart w:id="31" w:name="__Fieldmark__130_654512394"/>
+      <w:bookmarkStart w:id="32" w:name="__Fieldmark__471_1921254028"/>
+      <w:bookmarkStart w:id="33" w:name="__Fieldmark__1910_4027006556"/>
+      <w:bookmarkStart w:id="34" w:name="__Fieldmark__69872_861679563"/>
+      <w:bookmarkStart w:id="35" w:name="__Fieldmark__3911_3825571921"/>
       <w:bookmarkEnd w:id="29"/>
       <w:bookmarkEnd w:id="30"/>
       <w:bookmarkEnd w:id="31"/>
+      <w:bookmarkEnd w:id="32"/>
+      <w:bookmarkEnd w:id="33"/>
+      <w:bookmarkEnd w:id="34"/>
+      <w:bookmarkEnd w:id="35"/>
       <w:r>
         <w:rPr>
           <w:rStyle w:val="DamodificareEG"/>
@@ -2033,7 +1974,7 @@
     <w:pPr>
       <w:widowControl/>
       <w:suppressAutoHyphens w:val="true"/>
-      <w:overflowPunct w:val="false"/>
+      <w:overflowPunct w:val="true"/>
       <w:bidi w:val="0"/>
       <w:spacing w:before="0" w:after="0"/>
       <w:jc w:val="left"/>

</xml_diff>

<commit_message>
Aggiornamento tag indirizzo modelli voltura dopo aggiornamento PRINCE
</commit_message>
<xml_diff>
--- a/modelli/VO_voltura/VO10_REG.docx
+++ b/modelli/VO_voltura/VO10_REG.docx
@@ -1,6 +1,6 @@
 
 <file path=word/document.xml><?xml version="1.0" encoding="utf-8"?>
-<w:document xmlns:o="urn:schemas-microsoft-com:office:office" xmlns:r="http://schemas.openxmlformats.org/officeDocument/2006/relationships" xmlns:v="urn:schemas-microsoft-com:vml" xmlns:w="http://schemas.openxmlformats.org/wordprocessingml/2006/main" xmlns:w10="urn:schemas-microsoft-com:office:word" xmlns:wp="http://schemas.openxmlformats.org/drawingml/2006/wordprocessingDrawing" xmlns:wps="http://schemas.microsoft.com/office/word/2010/wordprocessingShape" xmlns:wpg="http://schemas.microsoft.com/office/word/2010/wordprocessingGroup" xmlns:mc="http://schemas.openxmlformats.org/markup-compatibility/2006" xmlns:wp14="http://schemas.microsoft.com/office/word/2010/wordprocessingDrawing" xmlns:w14="http://schemas.microsoft.com/office/word/2010/wordml" mc:Ignorable="w14 wp14">
+<w:document xmlns:o="urn:schemas-microsoft-com:office:office" xmlns:r="http://schemas.openxmlformats.org/officeDocument/2006/relationships" xmlns:v="urn:schemas-microsoft-com:vml" xmlns:w="http://schemas.openxmlformats.org/wordprocessingml/2006/main" xmlns:w10="urn:schemas-microsoft-com:office:word" xmlns:wp="http://schemas.openxmlformats.org/drawingml/2006/wordprocessingDrawing" xmlns:wps="http://schemas.microsoft.com/office/word/2010/wordprocessingShape" xmlns:wpg="http://schemas.microsoft.com/office/word/2010/wordprocessingGroup" xmlns:mc="http://schemas.openxmlformats.org/markup-compatibility/2006" xmlns:wp14="http://schemas.microsoft.com/office/word/2010/wordprocessingDrawing" xmlns:w14="http://schemas.microsoft.com/office/word/2010/wordml" xmlns:w15="http://schemas.microsoft.com/office/word/2012/wordml" mc:Ignorable="w14 wp14 w15">
   <w:body>
     <w:tbl>
       <w:tblPr>
@@ -159,7 +159,7 @@
                 <w:sz w:val="20"/>
                 <w:rFonts w:ascii="Arial" w:hAnsi="Arial"/>
               </w:rPr>
-              <w:instrText> MERGEFIELD $NOME_COMANDO </w:instrText>
+              <w:instrText xml:space="preserve"> MERGEFIELD $NOME_COMANDO </w:instrText>
             </w:r>
             <w:r>
               <w:rPr>
@@ -240,7 +240,7 @@
                 <w:szCs w:val="20"/>
                 <w:iCs/>
               </w:rPr>
-              <w:instrText> MERGEFIELD $PEC_COMANDO </w:instrText>
+              <w:instrText xml:space="preserve"> MERGEFIELD $PEC_COMANDO </w:instrText>
             </w:r>
             <w:r>
               <w:rPr>
@@ -291,7 +291,7 @@
             </w:r>
             <w:r>
               <w:rPr/>
-              <w:instrText> MERGEFIELD $COMUNE_COMANDO </w:instrText>
+              <w:instrText xml:space="preserve"> MERGEFIELD $COMUNE_COMANDO </w:instrText>
             </w:r>
             <w:r>
               <w:rPr/>
@@ -335,7 +335,7 @@
             </w:r>
             <w:r>
               <w:rPr/>
-              <w:instrText> MERGEFIELD $NUM_PRATICA </w:instrText>
+              <w:instrText xml:space="preserve"> MERGEFIELD $NUM_PRATICA </w:instrText>
             </w:r>
             <w:r>
               <w:rPr/>
@@ -380,7 +380,7 @@
           </w:tcPr>
           <w:p>
             <w:pPr>
-              <w:pStyle w:val="Normal"/>
+              <w:pStyle w:val="Contenutotabella"/>
               <w:widowControl w:val="false"/>
               <w:bidi w:val="0"/>
               <w:jc w:val="left"/>
@@ -392,7 +392,7 @@
             </w:r>
             <w:r>
               <w:rPr/>
-              <w:instrText> MERGEFIELD $NOME_PRESENTATORE </w:instrText>
+              <w:instrText xml:space="preserve"> MERGEFIELD $NOME_TITOLARE </w:instrText>
             </w:r>
             <w:r>
               <w:rPr/>
@@ -400,7 +400,7 @@
             </w:r>
             <w:r>
               <w:rPr/>
-              <w:t>&lt;$NOME_PRESENTATORE&gt;</w:t>
+              <w:t>&lt;$NOME_TITOLARE&gt;</w:t>
             </w:r>
             <w:r>
               <w:rPr/>
@@ -408,7 +408,7 @@
             </w:r>
             <w:r>
               <w:rPr/>
-              <w:t xml:space="preserve">  </w:t>
+              <w:t xml:space="preserve"> </w:t>
             </w:r>
             <w:r>
               <w:rPr/>
@@ -416,7 +416,7 @@
             </w:r>
             <w:r>
               <w:rPr/>
-              <w:instrText> MERGEFIELD $COGNOME_PRESENTATORE </w:instrText>
+              <w:instrText xml:space="preserve"> MERGEFIELD $COGNOME_TITOLARE </w:instrText>
             </w:r>
             <w:r>
               <w:rPr/>
@@ -424,7 +424,7 @@
             </w:r>
             <w:r>
               <w:rPr/>
-              <w:t>&lt;$COGNOME_PRESENTATORE&gt;</w:t>
+              <w:t>&lt;$COGNOME_TITOLARE&gt;</w:t>
             </w:r>
             <w:r>
               <w:rPr/>
@@ -434,82 +434,104 @@
           <w:p>
             <w:pPr>
               <w:pStyle w:val="Normal"/>
+              <w:widowControl w:val="false"/>
+              <w:rPr/>
+            </w:pPr>
+            <w:r>
+              <w:rPr>
+                <w:rStyle w:val="CollegamentoInternet"/>
+              </w:rPr>
+              <w:fldChar w:fldCharType="begin"/>
+            </w:r>
+            <w:r>
+              <w:rPr>
+                <w:rStyle w:val="CollegamentoInternet"/>
+              </w:rPr>
+              <w:instrText xml:space="preserve"> MERGEFIELD $PEC_CORRISPONDENZA </w:instrText>
+            </w:r>
+            <w:r>
+              <w:rPr>
+                <w:rStyle w:val="CollegamentoInternet"/>
+              </w:rPr>
+              <w:fldChar w:fldCharType="separate"/>
+            </w:r>
+            <w:r>
+              <w:rPr>
+                <w:rStyle w:val="CollegamentoInternet"/>
+              </w:rPr>
+              <w:t>&lt;$PEC_CORRISPONDENZA&gt;</w:t>
+            </w:r>
+            <w:r>
+              <w:rPr>
+                <w:rStyle w:val="CollegamentoInternet"/>
+              </w:rPr>
+              <w:fldChar w:fldCharType="end"/>
+            </w:r>
+          </w:p>
+          <w:p>
+            <w:pPr>
+              <w:pStyle w:val="Normal"/>
+              <w:widowControl w:val="false"/>
+              <w:rPr/>
+            </w:pPr>
+            <w:r>
+              <w:rPr/>
+              <w:t>presso</w:t>
+            </w:r>
+            <w:r>
+              <w:rPr>
+                <w:lang w:val="it-IT"/>
+              </w:rPr>
+              <w:t>:</w:t>
+            </w:r>
+            <w:r>
+              <w:rPr/>
+              <w:t xml:space="preserve"> </w:t>
+            </w:r>
+            <w:r>
+              <w:rPr/>
+              <w:fldChar w:fldCharType="begin"/>
+            </w:r>
+            <w:r>
+              <w:rPr/>
+              <w:instrText xml:space="preserve"> MERGEFIELD $INTESTATARIO </w:instrText>
+            </w:r>
+            <w:r>
+              <w:rPr/>
+              <w:fldChar w:fldCharType="separate"/>
+            </w:r>
+            <w:r>
+              <w:rPr/>
+              <w:t>&lt;$INTESTATARIO&gt;</w:t>
+            </w:r>
+            <w:r>
+              <w:rPr/>
+              <w:fldChar w:fldCharType="end"/>
+            </w:r>
+          </w:p>
+          <w:p>
+            <w:pPr>
+              <w:pStyle w:val="Contenutotabella"/>
               <w:widowControl w:val="false"/>
               <w:bidi w:val="0"/>
               <w:jc w:val="left"/>
               <w:rPr/>
             </w:pPr>
             <w:r>
-              <w:rPr>
-                <w:rStyle w:val="CollegamentoInternet"/>
-              </w:rPr>
+              <w:rPr/>
               <w:fldChar w:fldCharType="begin"/>
             </w:r>
             <w:r>
-              <w:rPr>
-                <w:rStyle w:val="CollegamentoInternet"/>
-              </w:rPr>
-              <w:instrText> MERGEFIELD $PEC_PRESENTATORE </w:instrText>
-            </w:r>
-            <w:r>
-              <w:rPr>
-                <w:rStyle w:val="CollegamentoInternet"/>
-              </w:rPr>
+              <w:rPr/>
+              <w:instrText xml:space="preserve"> MERGEFIELD $INDIRIZZO_CORRISPONDENZA </w:instrText>
+            </w:r>
+            <w:r>
+              <w:rPr/>
               <w:fldChar w:fldCharType="separate"/>
             </w:r>
             <w:r>
-              <w:rPr>
-                <w:rStyle w:val="CollegamentoInternet"/>
-              </w:rPr>
-              <w:t>&lt;$PEC_PRESENTATORE&gt;</w:t>
-            </w:r>
-            <w:r>
-              <w:rPr>
-                <w:rStyle w:val="CollegamentoInternet"/>
-              </w:rPr>
-              <w:fldChar w:fldCharType="end"/>
-            </w:r>
-            <w:r>
-              <w:rPr/>
-              <w:t xml:space="preserve"> </w:t>
-            </w:r>
-          </w:p>
-          <w:p>
-            <w:pPr>
-              <w:pStyle w:val="Normal"/>
-              <w:widowControl w:val="false"/>
-              <w:bidi w:val="0"/>
-              <w:jc w:val="left"/>
-              <w:rPr/>
-            </w:pPr>
-            <w:r>
-              <w:rPr/>
-              <w:t xml:space="preserve">presso: </w:t>
-            </w:r>
-          </w:p>
-          <w:p>
-            <w:pPr>
-              <w:pStyle w:val="Normal"/>
-              <w:widowControl w:val="false"/>
-              <w:bidi w:val="0"/>
-              <w:jc w:val="left"/>
-              <w:rPr/>
-            </w:pPr>
-            <w:r>
-              <w:rPr/>
-              <w:fldChar w:fldCharType="begin"/>
-            </w:r>
-            <w:r>
-              <w:rPr/>
-              <w:instrText> MERGEFIELD $INDIRIZZO_PRESENTATORE </w:instrText>
-            </w:r>
-            <w:r>
-              <w:rPr/>
-              <w:fldChar w:fldCharType="separate"/>
-            </w:r>
-            <w:r>
-              <w:rPr/>
-              <w:t>&lt;$INDIRIZZO_PRESENTATORE&gt;</w:t>
+              <w:rPr/>
+              <w:t>&lt;$INDIRIZZO_CORRISPONDENZA&gt;</w:t>
             </w:r>
             <w:r>
               <w:rPr/>
@@ -521,7 +543,7 @@
     </w:tbl>
     <w:p>
       <w:pPr>
-        <w:pStyle w:val="Corpodeltesto"/>
+        <w:pStyle w:val="TextBody"/>
         <w:rPr/>
       </w:pPr>
       <w:r>
@@ -618,7 +640,7 @@
             </w:r>
             <w:r>
               <w:rPr/>
-              <w:instrText> MERGEFIELD $DESCRIZIONE_RICHIESTA </w:instrText>
+              <w:instrText xml:space="preserve"> MERGEFIELD $DESCRIZIONE_RICHIESTA </w:instrText>
             </w:r>
             <w:r>
               <w:rPr/>
@@ -642,7 +664,7 @@
             </w:r>
             <w:r>
               <w:rPr/>
-              <w:instrText> MERGEFIELD $NUM_PROT_RICHIESTA </w:instrText>
+              <w:instrText xml:space="preserve"> MERGEFIELD $NUM_PROT_RICHIESTA </w:instrText>
             </w:r>
             <w:r>
               <w:rPr/>
@@ -666,7 +688,7 @@
             </w:r>
             <w:r>
               <w:rPr/>
-              <w:instrText> MERGEFIELD $DATA_RICHIESTA </w:instrText>
+              <w:instrText xml:space="preserve"> MERGEFIELD $DATA_RICHIESTA </w:instrText>
             </w:r>
             <w:r>
               <w:rPr/>
@@ -718,7 +740,7 @@
                 <w:color w:val="auto"/>
                 <w:lang w:val="it-IT" w:eastAsia="zh-CN" w:bidi="hi-IN"/>
               </w:rPr>
-              <w:instrText> MERGEFIELD $RAGIONE_SOCIALE </w:instrText>
+              <w:instrText xml:space="preserve"> MERGEFIELD $RAGIONE_SOCIALE </w:instrText>
             </w:r>
             <w:r>
               <w:rPr>
@@ -784,7 +806,7 @@
                 <w:color w:val="auto"/>
                 <w:lang w:val="it-IT" w:eastAsia="zh-CN" w:bidi="hi-IN"/>
               </w:rPr>
-              <w:instrText> MERGEFIELD $INDIRIZZO_ATTIVITA </w:instrText>
+              <w:instrText xml:space="preserve"> MERGEFIELD $INDIRIZZO_ATTIVITA </w:instrText>
             </w:r>
             <w:r>
               <w:rPr>
@@ -825,7 +847,7 @@
     </w:tbl>
     <w:p>
       <w:pPr>
-        <w:pStyle w:val="Corpodeltesto"/>
+        <w:pStyle w:val="TextBody"/>
         <w:rPr/>
       </w:pPr>
       <w:r>
@@ -834,7 +856,7 @@
     </w:p>
     <w:p>
       <w:pPr>
-        <w:pStyle w:val="Corpodeltesto"/>
+        <w:pStyle w:val="TextBody"/>
         <w:rPr/>
       </w:pPr>
       <w:r>
@@ -935,7 +957,7 @@
             </w:r>
             <w:r>
               <w:rPr/>
-              <w:instrText> MERGEFIELD $ELENCO_ATTIVITA.Codice </w:instrText>
+              <w:instrText xml:space="preserve"> MERGEFIELD $ELENCO_ATTIVITA.Codice </w:instrText>
             </w:r>
             <w:r>
               <w:rPr/>
@@ -973,7 +995,7 @@
             </w:r>
             <w:r>
               <w:rPr/>
-              <w:instrText> MERGEFIELD $ELENCO_ATTIVITA.Descrizione </w:instrText>
+              <w:instrText xml:space="preserve"> MERGEFIELD $ELENCO_ATTIVITA.Descrizione </w:instrText>
             </w:r>
             <w:r>
               <w:rPr/>
@@ -993,7 +1015,7 @@
     </w:tbl>
     <w:p>
       <w:pPr>
-        <w:pStyle w:val="Corpodeltesto"/>
+        <w:pStyle w:val="TextBody"/>
         <w:rPr/>
       </w:pPr>
       <w:r>
@@ -1002,7 +1024,7 @@
     </w:p>
     <w:p>
       <w:pPr>
-        <w:pStyle w:val="Corpodeltesto"/>
+        <w:pStyle w:val="TextBody"/>
         <w:rPr/>
       </w:pPr>
       <w:r>
@@ -1032,7 +1054,7 @@
     </w:p>
     <w:p>
       <w:pPr>
-        <w:pStyle w:val="Corpodeltesto"/>
+        <w:pStyle w:val="TextBody"/>
         <w:rPr/>
       </w:pPr>
       <w:r>
@@ -1049,14 +1071,14 @@
       </w:r>
       <w:r>
         <w:rPr/>
-        <w:instrText> FORMCHECKBOX </w:instrText>
+        <w:instrText xml:space="preserve"> FORMCHECKBOX </w:instrText>
       </w:r>
       <w:r>
         <w:rPr/>
         <w:fldChar w:fldCharType="separate"/>
       </w:r>
-      <w:bookmarkStart w:id="0" w:name="__Fieldmark__3082_4204341107"/>
-      <w:bookmarkStart w:id="1" w:name="__Fieldmark__3082_4204341107"/>
+      <w:bookmarkStart w:id="0" w:name="__Fieldmark__864_3020807473"/>
+      <w:bookmarkStart w:id="1" w:name="__Fieldmark__864_3020807473"/>
       <w:bookmarkEnd w:id="1"/>
       <w:r>
         <w:rPr/>
@@ -1065,15 +1087,16 @@
         <w:rPr/>
         <w:fldChar w:fldCharType="end"/>
       </w:r>
-      <w:bookmarkStart w:id="2" w:name="__Fieldmark__1067_2099660439"/>
-      <w:bookmarkStart w:id="3" w:name="__Fieldmark__92_2156278351"/>
-      <w:bookmarkStart w:id="4" w:name="__Fieldmark__279_4027006556"/>
-      <w:bookmarkStart w:id="5" w:name="__Fieldmark__535_1921254028"/>
+      <w:bookmarkStart w:id="2" w:name="__Fieldmark__3028_2828410077"/>
+      <w:bookmarkStart w:id="3" w:name="__Fieldmark__92_3825571921"/>
+      <w:bookmarkStart w:id="4" w:name="__Fieldmark__92_2416548785"/>
+      <w:bookmarkStart w:id="5" w:name="__Fieldmark__2589_1964799693"/>
       <w:bookmarkStart w:id="6" w:name="__Fieldmark__279_1585666245"/>
-      <w:bookmarkStart w:id="7" w:name="__Fieldmark__2589_1964799693"/>
-      <w:bookmarkStart w:id="8" w:name="__Fieldmark__92_2416548785"/>
-      <w:bookmarkStart w:id="9" w:name="__Fieldmark__92_3825571921"/>
-      <w:bookmarkStart w:id="10" w:name="__Fieldmark__3028_2828410077"/>
+      <w:bookmarkStart w:id="7" w:name="__Fieldmark__535_1921254028"/>
+      <w:bookmarkStart w:id="8" w:name="__Fieldmark__279_4027006556"/>
+      <w:bookmarkStart w:id="9" w:name="__Fieldmark__92_2156278351"/>
+      <w:bookmarkStart w:id="10" w:name="__Fieldmark__1067_2099660439"/>
+      <w:bookmarkStart w:id="11" w:name="__Fieldmark__3082_4204341107"/>
       <w:bookmarkEnd w:id="2"/>
       <w:bookmarkEnd w:id="3"/>
       <w:bookmarkEnd w:id="4"/>
@@ -1083,28 +1106,17 @@
       <w:bookmarkEnd w:id="8"/>
       <w:bookmarkEnd w:id="9"/>
       <w:bookmarkEnd w:id="10"/>
+      <w:bookmarkEnd w:id="11"/>
       <w:r>
         <w:rPr>
           <w:rStyle w:val="DamodificareEG"/>
         </w:rPr>
-        <w:t xml:space="preserve"> la presente istanza non può essere acquisita direttamente da questo Comando, ma deve pervenire tramite </w:t>
-      </w:r>
-      <w:r>
-        <w:rPr>
-          <w:rStyle w:val="DamodificareEG"/>
-        </w:rPr>
-        <w:t>il competente</w:t>
-      </w:r>
-      <w:r>
-        <w:rPr>
-          <w:rStyle w:val="DamodificareEG"/>
-        </w:rPr>
-        <w:t>:</w:t>
+        <w:t xml:space="preserve"> la presente istanza non può essere acquisita direttamente da questo Comando, ma deve pervenire tramite il competente:</w:t>
       </w:r>
     </w:p>
     <w:p>
       <w:pPr>
-        <w:pStyle w:val="Corpodeltesto"/>
+        <w:pStyle w:val="TextBody"/>
         <w:numPr>
           <w:ilvl w:val="0"/>
           <w:numId w:val="1"/>
@@ -1148,7 +1160,7 @@
     </w:p>
     <w:p>
       <w:pPr>
-        <w:pStyle w:val="Corpodeltesto"/>
+        <w:pStyle w:val="TextBody"/>
         <w:numPr>
           <w:ilvl w:val="0"/>
           <w:numId w:val="1"/>
@@ -1178,7 +1190,7 @@
     </w:p>
     <w:p>
       <w:pPr>
-        <w:pStyle w:val="Corpodeltesto"/>
+        <w:pStyle w:val="TextBody"/>
         <w:numPr>
           <w:ilvl w:val="0"/>
           <w:numId w:val="1"/>
@@ -1190,28 +1202,7 @@
           <w:rStyle w:val="DamodificareEG"/>
           <w:lang w:val="it-IT"/>
         </w:rPr>
-        <w:t xml:space="preserve">Sportello unico amministrativo (SUA), per </w:t>
-      </w:r>
-      <w:r>
-        <w:rPr>
-          <w:rStyle w:val="DamodificareEG"/>
-          <w:lang w:val="it-IT"/>
-        </w:rPr>
-        <w:t>attività svolte ne</w:t>
-      </w:r>
-      <w:r>
-        <w:rPr>
-          <w:rStyle w:val="DamodificareEG"/>
-          <w:lang w:val="it-IT"/>
-        </w:rPr>
-        <w:t xml:space="preserve">l comprensorio </w:t>
-      </w:r>
-      <w:r>
-        <w:rPr>
-          <w:rStyle w:val="DamodificareEG"/>
-          <w:lang w:val="it-IT"/>
-        </w:rPr>
-        <w:t>dell’</w:t>
+        <w:t>Sportello unico amministrativo (SUA), per attività svolte nel comprensorio dell’</w:t>
       </w:r>
       <w:r>
         <w:rPr>
@@ -1227,26 +1218,12 @@
           <w:rStyle w:val="DamodificareEG"/>
           <w:lang w:val="it-IT"/>
         </w:rPr>
-        <w:t xml:space="preserve">, ai sensi della </w:t>
-      </w:r>
-      <w:r>
-        <w:rPr>
-          <w:rStyle w:val="DamodificareEG"/>
-          <w:lang w:val="it-IT"/>
-        </w:rPr>
-        <w:t>legge </w:t>
-      </w:r>
-      <w:r>
-        <w:rPr>
-          <w:rStyle w:val="DamodificareEG"/>
-          <w:lang w:val="it-IT"/>
-        </w:rPr>
-        <w:t>84/1994.</w:t>
+        <w:t>, ai sensi della legge 84/1994.</w:t>
       </w:r>
     </w:p>
     <w:p>
       <w:pPr>
-        <w:pStyle w:val="Corpodeltesto"/>
+        <w:pStyle w:val="TextBody"/>
         <w:rPr/>
       </w:pPr>
       <w:r>
@@ -1263,15 +1240,15 @@
       </w:r>
       <w:r>
         <w:rPr/>
-        <w:instrText> FORMCHECKBOX </w:instrText>
+        <w:instrText xml:space="preserve"> FORMCHECKBOX </w:instrText>
       </w:r>
       <w:r>
         <w:rPr/>
         <w:fldChar w:fldCharType="separate"/>
       </w:r>
-      <w:bookmarkStart w:id="11" w:name="__Fieldmark__2833_4204341107"/>
-      <w:bookmarkStart w:id="12" w:name="__Fieldmark__2833_4204341107"/>
-      <w:bookmarkEnd w:id="12"/>
+      <w:bookmarkStart w:id="12" w:name="__Fieldmark__917_3020807473"/>
+      <w:bookmarkStart w:id="13" w:name="__Fieldmark__917_3020807473"/>
+      <w:bookmarkEnd w:id="13"/>
       <w:r>
         <w:rPr/>
       </w:r>
@@ -1279,16 +1256,16 @@
         <w:rPr/>
         <w:fldChar w:fldCharType="end"/>
       </w:r>
-      <w:bookmarkStart w:id="13" w:name="__Fieldmark__147_176776449"/>
-      <w:bookmarkStart w:id="14" w:name="__Fieldmark__4877_1964799693"/>
-      <w:bookmarkStart w:id="15" w:name="__Fieldmark__2223_1585666245"/>
-      <w:bookmarkStart w:id="16" w:name="__Fieldmark__114_654512394"/>
-      <w:bookmarkStart w:id="17" w:name="__Fieldmark__459_1921254028"/>
-      <w:bookmarkStart w:id="18" w:name="__Fieldmark__1888_4027006556"/>
-      <w:bookmarkStart w:id="19" w:name="__Fieldmark__69838_861679563"/>
-      <w:bookmarkStart w:id="20" w:name="__Fieldmark__3865_3825571921"/>
-      <w:bookmarkStart w:id="21" w:name="__Fieldmark__2781_2828410077"/>
-      <w:bookmarkEnd w:id="13"/>
+      <w:bookmarkStart w:id="14" w:name="__Fieldmark__2781_2828410077"/>
+      <w:bookmarkStart w:id="15" w:name="__Fieldmark__3865_3825571921"/>
+      <w:bookmarkStart w:id="16" w:name="__Fieldmark__69838_861679563"/>
+      <w:bookmarkStart w:id="17" w:name="__Fieldmark__1888_4027006556"/>
+      <w:bookmarkStart w:id="18" w:name="__Fieldmark__459_1921254028"/>
+      <w:bookmarkStart w:id="19" w:name="__Fieldmark__114_654512394"/>
+      <w:bookmarkStart w:id="20" w:name="__Fieldmark__2223_1585666245"/>
+      <w:bookmarkStart w:id="21" w:name="__Fieldmark__4877_1964799693"/>
+      <w:bookmarkStart w:id="22" w:name="__Fieldmark__147_176776449"/>
+      <w:bookmarkStart w:id="23" w:name="__Fieldmark__2833_4204341107"/>
       <w:bookmarkEnd w:id="14"/>
       <w:bookmarkEnd w:id="15"/>
       <w:bookmarkEnd w:id="16"/>
@@ -1297,6 +1274,8 @@
       <w:bookmarkEnd w:id="19"/>
       <w:bookmarkEnd w:id="20"/>
       <w:bookmarkEnd w:id="21"/>
+      <w:bookmarkEnd w:id="22"/>
+      <w:bookmarkEnd w:id="23"/>
       <w:r>
         <w:rPr>
           <w:rStyle w:val="DamodificareEG"/>
@@ -1306,7 +1285,7 @@
     </w:p>
     <w:p>
       <w:pPr>
-        <w:pStyle w:val="Corpodeltesto"/>
+        <w:pStyle w:val="TextBody"/>
         <w:rPr/>
       </w:pPr>
       <w:r>
@@ -1323,15 +1302,15 @@
       </w:r>
       <w:r>
         <w:rPr/>
-        <w:instrText> FORMCHECKBOX </w:instrText>
+        <w:instrText xml:space="preserve"> FORMCHECKBOX </w:instrText>
       </w:r>
       <w:r>
         <w:rPr/>
         <w:fldChar w:fldCharType="separate"/>
       </w:r>
-      <w:bookmarkStart w:id="22" w:name="__Fieldmark__2865_4204341107"/>
-      <w:bookmarkStart w:id="23" w:name="__Fieldmark__2865_4204341107"/>
-      <w:bookmarkEnd w:id="23"/>
+      <w:bookmarkStart w:id="24" w:name="__Fieldmark__952_3020807473"/>
+      <w:bookmarkStart w:id="25" w:name="__Fieldmark__952_3020807473"/>
+      <w:bookmarkEnd w:id="25"/>
       <w:r>
         <w:rPr/>
       </w:r>
@@ -1339,17 +1318,16 @@
         <w:rPr/>
         <w:fldChar w:fldCharType="end"/>
       </w:r>
-      <w:bookmarkStart w:id="24" w:name="__Fieldmark__173_176776449"/>
-      <w:bookmarkStart w:id="25" w:name="__Fieldmark__4897_1964799693"/>
-      <w:bookmarkStart w:id="26" w:name="__Fieldmark__2239_1585666245"/>
-      <w:bookmarkStart w:id="27" w:name="__Fieldmark__122_654512394"/>
-      <w:bookmarkStart w:id="28" w:name="__Fieldmark__465_1921254028"/>
+      <w:bookmarkStart w:id="26" w:name="__Fieldmark__2810_2828410077"/>
+      <w:bookmarkStart w:id="27" w:name="__Fieldmark__3888_3825571921"/>
+      <w:bookmarkStart w:id="28" w:name="__Fieldmark__69855_861679563"/>
       <w:bookmarkStart w:id="29" w:name="__Fieldmark__1899_4027006556"/>
-      <w:bookmarkStart w:id="30" w:name="__Fieldmark__69855_861679563"/>
-      <w:bookmarkStart w:id="31" w:name="__Fieldmark__3888_3825571921"/>
-      <w:bookmarkStart w:id="32" w:name="__Fieldmark__2810_2828410077"/>
-      <w:bookmarkEnd w:id="24"/>
-      <w:bookmarkEnd w:id="25"/>
+      <w:bookmarkStart w:id="30" w:name="__Fieldmark__465_1921254028"/>
+      <w:bookmarkStart w:id="31" w:name="__Fieldmark__122_654512394"/>
+      <w:bookmarkStart w:id="32" w:name="__Fieldmark__2239_1585666245"/>
+      <w:bookmarkStart w:id="33" w:name="__Fieldmark__4897_1964799693"/>
+      <w:bookmarkStart w:id="34" w:name="__Fieldmark__173_176776449"/>
+      <w:bookmarkStart w:id="35" w:name="__Fieldmark__2865_4204341107"/>
       <w:bookmarkEnd w:id="26"/>
       <w:bookmarkEnd w:id="27"/>
       <w:bookmarkEnd w:id="28"/>
@@ -1357,6 +1335,9 @@
       <w:bookmarkEnd w:id="30"/>
       <w:bookmarkEnd w:id="31"/>
       <w:bookmarkEnd w:id="32"/>
+      <w:bookmarkEnd w:id="33"/>
+      <w:bookmarkEnd w:id="34"/>
+      <w:bookmarkEnd w:id="35"/>
       <w:r>
         <w:rPr>
           <w:rStyle w:val="DamodificareEG"/>
@@ -1366,7 +1347,7 @@
     </w:p>
     <w:p>
       <w:pPr>
-        <w:pStyle w:val="Corpodeltesto"/>
+        <w:pStyle w:val="TextBody"/>
         <w:rPr/>
       </w:pPr>
       <w:r>
@@ -1383,15 +1364,15 @@
       </w:r>
       <w:r>
         <w:rPr/>
-        <w:instrText> FORMCHECKBOX </w:instrText>
+        <w:instrText xml:space="preserve"> FORMCHECKBOX </w:instrText>
       </w:r>
       <w:r>
         <w:rPr/>
         <w:fldChar w:fldCharType="separate"/>
       </w:r>
-      <w:bookmarkStart w:id="33" w:name="__Fieldmark__2897_4204341107"/>
-      <w:bookmarkStart w:id="34" w:name="__Fieldmark__2897_4204341107"/>
-      <w:bookmarkEnd w:id="34"/>
+      <w:bookmarkStart w:id="36" w:name="__Fieldmark__987_3020807473"/>
+      <w:bookmarkStart w:id="37" w:name="__Fieldmark__987_3020807473"/>
+      <w:bookmarkEnd w:id="37"/>
       <w:r>
         <w:rPr/>
       </w:r>
@@ -1399,24 +1380,26 @@
         <w:rPr/>
         <w:fldChar w:fldCharType="end"/>
       </w:r>
-      <w:bookmarkStart w:id="35" w:name="__Fieldmark__199_176776449"/>
-      <w:bookmarkStart w:id="36" w:name="__Fieldmark__4917_1964799693"/>
-      <w:bookmarkStart w:id="37" w:name="__Fieldmark__2255_1585666245"/>
-      <w:bookmarkStart w:id="38" w:name="__Fieldmark__130_654512394"/>
-      <w:bookmarkStart w:id="39" w:name="__Fieldmark__471_1921254028"/>
-      <w:bookmarkStart w:id="40" w:name="__Fieldmark__1910_4027006556"/>
-      <w:bookmarkStart w:id="41" w:name="__Fieldmark__69872_861679563"/>
-      <w:bookmarkStart w:id="42" w:name="__Fieldmark__3911_3825571921"/>
-      <w:bookmarkStart w:id="43" w:name="__Fieldmark__2839_2828410077"/>
-      <w:bookmarkEnd w:id="35"/>
-      <w:bookmarkEnd w:id="36"/>
-      <w:bookmarkEnd w:id="37"/>
+      <w:bookmarkStart w:id="38" w:name="__Fieldmark__2839_2828410077"/>
+      <w:bookmarkStart w:id="39" w:name="__Fieldmark__3911_3825571921"/>
+      <w:bookmarkStart w:id="40" w:name="__Fieldmark__69872_861679563"/>
+      <w:bookmarkStart w:id="41" w:name="__Fieldmark__1910_4027006556"/>
+      <w:bookmarkStart w:id="42" w:name="__Fieldmark__471_1921254028"/>
+      <w:bookmarkStart w:id="43" w:name="__Fieldmark__130_654512394"/>
+      <w:bookmarkStart w:id="44" w:name="__Fieldmark__2255_1585666245"/>
+      <w:bookmarkStart w:id="45" w:name="__Fieldmark__4917_1964799693"/>
+      <w:bookmarkStart w:id="46" w:name="__Fieldmark__199_176776449"/>
+      <w:bookmarkStart w:id="47" w:name="__Fieldmark__2897_4204341107"/>
       <w:bookmarkEnd w:id="38"/>
       <w:bookmarkEnd w:id="39"/>
       <w:bookmarkEnd w:id="40"/>
       <w:bookmarkEnd w:id="41"/>
       <w:bookmarkEnd w:id="42"/>
       <w:bookmarkEnd w:id="43"/>
+      <w:bookmarkEnd w:id="44"/>
+      <w:bookmarkEnd w:id="45"/>
+      <w:bookmarkEnd w:id="46"/>
+      <w:bookmarkEnd w:id="47"/>
       <w:r>
         <w:rPr>
           <w:rStyle w:val="DamodificareEG"/>
@@ -1455,7 +1438,7 @@
     </w:p>
     <w:p>
       <w:pPr>
-        <w:pStyle w:val="Corpodeltesto"/>
+        <w:pStyle w:val="TextBody"/>
         <w:rPr>
           <w:rStyle w:val="CollegamentoInternet"/>
           <w:lang w:val="it-IT"/>
@@ -1498,7 +1481,7 @@
     </w:p>
     <w:p>
       <w:pPr>
-        <w:pStyle w:val="Corpodeltesto"/>
+        <w:pStyle w:val="TextBody"/>
         <w:keepNext w:val="true"/>
         <w:rPr/>
       </w:pPr>
@@ -1589,7 +1572,7 @@
             </w:r>
             <w:r>
               <w:rPr/>
-              <w:instrText> MERGEFIELD $NOME_COMANDANTE </w:instrText>
+              <w:instrText xml:space="preserve"> MERGEFIELD $NOME_COMANDANTE </w:instrText>
             </w:r>
             <w:r>
               <w:rPr/>
@@ -1613,7 +1596,7 @@
             </w:r>
             <w:r>
               <w:rPr/>
-              <w:instrText> MERGEFIELD $COGNOME_COMANDANTE </w:instrText>
+              <w:instrText xml:space="preserve"> MERGEFIELD $COGNOME_COMANDANTE </w:instrText>
             </w:r>
             <w:r>
               <w:rPr/>
@@ -1683,10 +1666,10 @@
 </file>
 
 <file path=word/footer1.xml><?xml version="1.0" encoding="utf-8"?>
-<w:ftr xmlns:o="urn:schemas-microsoft-com:office:office" xmlns:r="http://schemas.openxmlformats.org/officeDocument/2006/relationships" xmlns:v="urn:schemas-microsoft-com:vml" xmlns:w="http://schemas.openxmlformats.org/wordprocessingml/2006/main" xmlns:w10="urn:schemas-microsoft-com:office:word" xmlns:wp="http://schemas.openxmlformats.org/drawingml/2006/wordprocessingDrawing" xmlns:wps="http://schemas.microsoft.com/office/word/2010/wordprocessingShape" xmlns:wpg="http://schemas.microsoft.com/office/word/2010/wordprocessingGroup" xmlns:mc="http://schemas.openxmlformats.org/markup-compatibility/2006" xmlns:wp14="http://schemas.microsoft.com/office/word/2010/wordprocessingDrawing" xmlns:w14="http://schemas.microsoft.com/office/word/2010/wordml" mc:Ignorable="w14 wp14">
+<w:ftr xmlns:o="urn:schemas-microsoft-com:office:office" xmlns:r="http://schemas.openxmlformats.org/officeDocument/2006/relationships" xmlns:v="urn:schemas-microsoft-com:vml" xmlns:w="http://schemas.openxmlformats.org/wordprocessingml/2006/main" xmlns:w10="urn:schemas-microsoft-com:office:word" xmlns:wp="http://schemas.openxmlformats.org/drawingml/2006/wordprocessingDrawing" xmlns:wps="http://schemas.microsoft.com/office/word/2010/wordprocessingShape" xmlns:wpg="http://schemas.microsoft.com/office/word/2010/wordprocessingGroup" xmlns:mc="http://schemas.openxmlformats.org/markup-compatibility/2006" xmlns:wp14="http://schemas.microsoft.com/office/word/2010/wordprocessingDrawing" xmlns:w14="http://schemas.microsoft.com/office/word/2010/wordml" xmlns:w15="http://schemas.microsoft.com/office/word/2012/wordml" mc:Ignorable="w14 wp14 w15">
   <w:p>
     <w:pPr>
-      <w:pStyle w:val="Pidipagina"/>
+      <w:pStyle w:val="Footer"/>
       <w:rPr/>
     </w:pPr>
     <w:r>
@@ -1699,7 +1682,7 @@
     </w:r>
     <w:r>
       <w:rPr/>
-      <w:instrText> PAGE </w:instrText>
+      <w:instrText xml:space="preserve"> PAGE </w:instrText>
     </w:r>
     <w:r>
       <w:rPr/>
@@ -1723,7 +1706,7 @@
     </w:r>
     <w:r>
       <w:rPr/>
-      <w:instrText> NUMPAGES </w:instrText>
+      <w:instrText xml:space="preserve"> NUMPAGES </w:instrText>
     </w:r>
     <w:r>
       <w:rPr/>
@@ -1747,7 +1730,7 @@
     </w:r>
     <w:r>
       <w:rPr/>
-      <w:instrText> FILENAME </w:instrText>
+      <w:instrText xml:space="preserve"> FILENAME </w:instrText>
     </w:r>
     <w:r>
       <w:rPr/>
@@ -2056,7 +2039,7 @@
     <w:pPr>
       <w:widowControl/>
       <w:suppressAutoHyphens w:val="true"/>
-      <w:overflowPunct w:val="true"/>
+      <w:overflowPunct w:val="false"/>
       <w:bidi w:val="0"/>
       <w:spacing w:before="0" w:after="0"/>
       <w:jc w:val="left"/>
@@ -2099,10 +2082,10 @@
       <w:rFonts w:ascii="OpenSymbol" w:hAnsi="OpenSymbol" w:eastAsia="OpenSymbol" w:cs="OpenSymbol"/>
     </w:rPr>
   </w:style>
-  <w:style w:type="paragraph" w:styleId="Titolo">
-    <w:name w:val="Titolo"/>
+  <w:style w:type="paragraph" w:styleId="Heading">
+    <w:name w:val="Heading"/>
     <w:basedOn w:val="Normal"/>
-    <w:next w:val="Corpodeltesto"/>
+    <w:next w:val="TextBody"/>
     <w:qFormat/>
     <w:pPr>
       <w:keepNext w:val="true"/>
@@ -2114,7 +2097,7 @@
       <w:szCs w:val="28"/>
     </w:rPr>
   </w:style>
-  <w:style w:type="paragraph" w:styleId="Corpodeltesto">
+  <w:style w:type="paragraph" w:styleId="TextBody">
     <w:name w:val="Body Text"/>
     <w:basedOn w:val="Normal"/>
     <w:pPr>
@@ -2123,15 +2106,15 @@
     </w:pPr>
     <w:rPr/>
   </w:style>
-  <w:style w:type="paragraph" w:styleId="Elenco">
+  <w:style w:type="paragraph" w:styleId="List">
     <w:name w:val="List"/>
-    <w:basedOn w:val="Corpodeltesto"/>
+    <w:basedOn w:val="TextBody"/>
     <w:pPr/>
     <w:rPr>
       <w:rFonts w:cs="Lohit Devanagari"/>
     </w:rPr>
   </w:style>
-  <w:style w:type="paragraph" w:styleId="Didascalia">
+  <w:style w:type="paragraph" w:styleId="Caption">
     <w:name w:val="Caption"/>
     <w:basedOn w:val="Normal"/>
     <w:qFormat/>
@@ -2145,6 +2128,33 @@
       <w:iCs/>
       <w:sz w:val="24"/>
       <w:szCs w:val="24"/>
+    </w:rPr>
+  </w:style>
+  <w:style w:type="paragraph" w:styleId="Index">
+    <w:name w:val="Index"/>
+    <w:basedOn w:val="Normal"/>
+    <w:qFormat/>
+    <w:pPr>
+      <w:suppressLineNumbers/>
+    </w:pPr>
+    <w:rPr>
+      <w:rFonts w:cs="Lohit Devanagari"/>
+      <w:lang w:val="zxx" w:eastAsia="zxx" w:bidi="zxx"/>
+    </w:rPr>
+  </w:style>
+  <w:style w:type="paragraph" w:styleId="Titolo">
+    <w:name w:val="Titolo"/>
+    <w:basedOn w:val="Normal"/>
+    <w:next w:val="TextBody"/>
+    <w:qFormat/>
+    <w:pPr>
+      <w:keepNext w:val="true"/>
+      <w:spacing w:before="240" w:after="120"/>
+    </w:pPr>
+    <w:rPr>
+      <w:rFonts w:ascii="Liberation Sans" w:hAnsi="Liberation Sans" w:eastAsia="Noto Sans CJK SC" w:cs="Lohit Devanagari"/>
+      <w:sz w:val="28"/>
+      <w:szCs w:val="28"/>
     </w:rPr>
   </w:style>
   <w:style w:type="paragraph" w:styleId="Indice">
@@ -2188,7 +2198,14 @@
     <w:pPr/>
     <w:rPr/>
   </w:style>
-  <w:style w:type="paragraph" w:styleId="Pidipagina">
+  <w:style w:type="paragraph" w:styleId="HeaderandFooter">
+    <w:name w:val="Header and Footer"/>
+    <w:basedOn w:val="Normal"/>
+    <w:qFormat/>
+    <w:pPr/>
+    <w:rPr/>
+  </w:style>
+  <w:style w:type="paragraph" w:styleId="Footer">
     <w:name w:val="Footer"/>
     <w:basedOn w:val="Intestazioneepidipagina"/>
     <w:pPr>
@@ -2199,7 +2216,7 @@
   </w:style>
   <w:style w:type="paragraph" w:styleId="Pidipaginaasinistra">
     <w:name w:val="Piè di pagina a sinistra"/>
-    <w:basedOn w:val="Pidipagina"/>
+    <w:basedOn w:val="Footer"/>
     <w:qFormat/>
     <w:pPr>
       <w:suppressLineNumbers/>

</xml_diff>